<commit_message>
2024. 02. 13. - Semi-Auto-Git + GUI
</commit_message>
<xml_diff>
--- a/DnD Attila Módra.docx
+++ b/DnD Attila Módra.docx
@@ -1,6 +1,6 @@
 
 <file path=word/document.xml><?xml version="1.0" encoding="utf-8"?>
-<w:document xmlns:wpc="http://schemas.microsoft.com/office/word/2010/wordprocessingCanvas" xmlns:cx="http://schemas.microsoft.com/office/drawing/2014/chartex" xmlns:cx1="http://schemas.microsoft.com/office/drawing/2015/9/8/chartex" xmlns:cx2="http://schemas.microsoft.com/office/drawing/2015/10/21/chartex" xmlns:cx3="http://schemas.microsoft.com/office/drawing/2016/5/9/chartex" xmlns:cx4="http://schemas.microsoft.com/office/drawing/2016/5/10/chartex" xmlns:cx5="http://schemas.microsoft.com/office/drawing/2016/5/11/chartex" xmlns:cx6="http://schemas.microsoft.com/office/drawing/2016/5/12/chartex" xmlns:cx7="http://schemas.microsoft.com/office/drawing/2016/5/13/chartex" xmlns:cx8="http://schemas.microsoft.com/office/drawing/2016/5/14/chartex" xmlns:mc="http://schemas.openxmlformats.org/markup-compatibility/2006" xmlns:aink="http://schemas.microsoft.com/office/drawing/2016/ink" xmlns:am3d="http://schemas.microsoft.com/office/drawing/2017/model3d" xmlns:o="urn:schemas-microsoft-com:office:office" xmlns:oel="http://schemas.microsoft.com/office/2019/extlst" xmlns:r="http://schemas.openxmlformats.org/officeDocument/2006/relationships" xmlns:m="http://schemas.openxmlformats.org/officeDocument/2006/math" xmlns:v="urn:schemas-microsoft-com:vml" xmlns:wp14="http://schemas.microsoft.com/office/word/2010/wordprocessingDrawing" xmlns:wp="http://schemas.openxmlformats.org/drawingml/2006/wordprocessingDrawing" xmlns:w10="urn:schemas-microsoft-com:office:word" xmlns:w="http://schemas.openxmlformats.org/wordprocessingml/2006/main" xmlns:w14="http://schemas.microsoft.com/office/word/2010/wordml" xmlns:w15="http://schemas.microsoft.com/office/word/2012/wordml" xmlns:w16cex="http://schemas.microsoft.com/office/word/2018/wordml/cex" xmlns:w16cid="http://schemas.microsoft.com/office/word/2016/wordml/cid" xmlns:w16="http://schemas.microsoft.com/office/word/2018/wordml" xmlns:w16sdtdh="http://schemas.microsoft.com/office/word/2020/wordml/sdtdatahash" xmlns:w16se="http://schemas.microsoft.com/office/word/2015/wordml/symex" xmlns:wpg="http://schemas.microsoft.com/office/word/2010/wordprocessingGroup" xmlns:wpi="http://schemas.microsoft.com/office/word/2010/wordprocessingInk" xmlns:wne="http://schemas.microsoft.com/office/word/2006/wordml" xmlns:wps="http://schemas.microsoft.com/office/word/2010/wordprocessingShape" mc:Ignorable="w14 w15 w16se w16cid w16 w16cex w16sdtdh wp14">
+<w:document xmlns:wpc="http://schemas.microsoft.com/office/word/2010/wordprocessingCanvas" xmlns:cx="http://schemas.microsoft.com/office/drawing/2014/chartex" xmlns:cx1="http://schemas.microsoft.com/office/drawing/2015/9/8/chartex" xmlns:cx2="http://schemas.microsoft.com/office/drawing/2015/10/21/chartex" xmlns:cx3="http://schemas.microsoft.com/office/drawing/2016/5/9/chartex" xmlns:cx4="http://schemas.microsoft.com/office/drawing/2016/5/10/chartex" xmlns:cx5="http://schemas.microsoft.com/office/drawing/2016/5/11/chartex" xmlns:cx6="http://schemas.microsoft.com/office/drawing/2016/5/12/chartex" xmlns:cx7="http://schemas.microsoft.com/office/drawing/2016/5/13/chartex" xmlns:cx8="http://schemas.microsoft.com/office/drawing/2016/5/14/chartex" xmlns:mc="http://schemas.openxmlformats.org/markup-compatibility/2006" xmlns:aink="http://schemas.microsoft.com/office/drawing/2016/ink" xmlns:am3d="http://schemas.microsoft.com/office/drawing/2017/model3d" xmlns:o="urn:schemas-microsoft-com:office:office" xmlns:r="http://schemas.openxmlformats.org/officeDocument/2006/relationships" xmlns:m="http://schemas.openxmlformats.org/officeDocument/2006/math" xmlns:v="urn:schemas-microsoft-com:vml" xmlns:wp14="http://schemas.microsoft.com/office/word/2010/wordprocessingDrawing" xmlns:wp="http://schemas.openxmlformats.org/drawingml/2006/wordprocessingDrawing" xmlns:w10="urn:schemas-microsoft-com:office:word" xmlns:w="http://schemas.openxmlformats.org/wordprocessingml/2006/main" xmlns:w14="http://schemas.microsoft.com/office/word/2010/wordml" xmlns:w15="http://schemas.microsoft.com/office/word/2012/wordml" xmlns:w16cid="http://schemas.microsoft.com/office/word/2016/wordml/cid" xmlns:w16se="http://schemas.microsoft.com/office/word/2015/wordml/symex" xmlns:wpg="http://schemas.microsoft.com/office/word/2010/wordprocessingGroup" xmlns:wpi="http://schemas.microsoft.com/office/word/2010/wordprocessingInk" xmlns:wne="http://schemas.microsoft.com/office/word/2006/wordml" xmlns:wps="http://schemas.microsoft.com/office/word/2010/wordprocessingShape" mc:Ignorable="w14 w15 w16se w16cid wp14">
   <w:body>
     <w:p>
       <w:pPr>
@@ -33,23 +33,7 @@
             <w14:bevel/>
           </w14:textOutline>
         </w:rPr>
-        <w:t>Játék Kellékei</w:t>
-      </w:r>
-      <w:r>
-        <w:rPr>
-          <w:rFonts w:ascii="Trick Or Treats" w:hAnsi="Trick Or Treats"/>
-          <w:sz w:val="44"/>
-          <w:szCs w:val="44"/>
-          <w:u w:val="single"/>
-          <w14:textOutline w14:w="9525" w14:cap="rnd" w14:cmpd="sng" w14:algn="ctr">
-            <w14:solidFill>
-              <w14:schemeClr w14:val="bg1"/>
-            </w14:solidFill>
-            <w14:prstDash w14:val="solid"/>
-            <w14:bevel/>
-          </w14:textOutline>
-        </w:rPr>
-        <w:t>:</w:t>
+        <w:t>Játék Kellékei:</w:t>
       </w:r>
     </w:p>
     <w:p>
@@ -273,22 +257,7 @@
             <w14:bevel/>
           </w14:textOutline>
         </w:rPr>
-        <w:t>A játékosok kiválasztanak maguk közül egy narrátort</w:t>
-      </w:r>
-      <w:r>
-        <w:rPr>
-          <w:rFonts w:ascii="Trick Or Treats" w:hAnsi="Trick Or Treats"/>
-          <w:sz w:val="32"/>
-          <w:szCs w:val="32"/>
-          <w14:textOutline w14:w="9525" w14:cap="rnd" w14:cmpd="sng" w14:algn="ctr">
-            <w14:solidFill>
-              <w14:schemeClr w14:val="bg1"/>
-            </w14:solidFill>
-            <w14:prstDash w14:val="solid"/>
-            <w14:bevel/>
-          </w14:textOutline>
-        </w:rPr>
-        <w:t xml:space="preserve"> (</w:t>
+        <w:t>A játékosok kiválasztanak maguk közül egy narrátort (</w:t>
       </w:r>
       <w:r>
         <w:rPr>
@@ -613,6 +582,7 @@
           </w14:textOutline>
         </w:rPr>
       </w:pPr>
+      <w:proofErr w:type="spellStart"/>
       <w:r>
         <w:rPr>
           <w:rFonts w:ascii="Trick Or Treats" w:hAnsi="Trick Or Treats"/>
@@ -629,8 +599,9 @@
             <w14:bevel/>
           </w14:textOutline>
         </w:rPr>
-        <w:t xml:space="preserve">Skill </w:t>
-      </w:r>
+        <w:t>Skill</w:t>
+      </w:r>
+      <w:proofErr w:type="spellEnd"/>
       <w:r>
         <w:rPr>
           <w:rFonts w:ascii="Trick Or Treats" w:hAnsi="Trick Or Treats"/>
@@ -647,8 +618,28 @@
             <w14:bevel/>
           </w14:textOutline>
         </w:rPr>
+        <w:t xml:space="preserve"> </w:t>
+      </w:r>
+      <w:proofErr w:type="spellStart"/>
+      <w:r>
+        <w:rPr>
+          <w:rFonts w:ascii="Trick Or Treats" w:hAnsi="Trick Or Treats"/>
+          <w:i/>
+          <w:iCs/>
+          <w:sz w:val="32"/>
+          <w:szCs w:val="32"/>
+          <w:u w:val="single"/>
+          <w14:textOutline w14:w="9525" w14:cap="rnd" w14:cmpd="sng" w14:algn="ctr">
+            <w14:solidFill>
+              <w14:schemeClr w14:val="bg1"/>
+            </w14:solidFill>
+            <w14:prstDash w14:val="solid"/>
+            <w14:bevel/>
+          </w14:textOutline>
+        </w:rPr>
         <w:t>check</w:t>
       </w:r>
+      <w:proofErr w:type="spellEnd"/>
       <w:r>
         <w:rPr>
           <w:rFonts w:ascii="Trick Or Treats" w:hAnsi="Trick Or Treats"/>
@@ -907,6 +898,7 @@
         </w:rPr>
         <w:t xml:space="preserve">random </w:t>
       </w:r>
+      <w:proofErr w:type="spellStart"/>
       <w:r>
         <w:rPr>
           <w:rFonts w:ascii="Trick Or Treats" w:hAnsi="Trick Or Treats"/>
@@ -925,35 +917,21 @@
         </w:rPr>
         <w:t>encounter</w:t>
       </w:r>
-      <w:r>
-        <w:rPr>
-          <w:rFonts w:ascii="Trick Or Treats" w:hAnsi="Trick Or Treats"/>
-          <w:sz w:val="32"/>
-          <w:szCs w:val="32"/>
-          <w14:textOutline w14:w="9525" w14:cap="rnd" w14:cmpd="sng" w14:algn="ctr">
-            <w14:solidFill>
-              <w14:schemeClr w14:val="bg1"/>
-            </w14:solidFill>
-            <w14:prstDash w14:val="solid"/>
-            <w14:bevel/>
-          </w14:textOutline>
-        </w:rPr>
-        <w:t xml:space="preserve"> </w:t>
-      </w:r>
-      <w:r>
-        <w:rPr>
-          <w:rFonts w:ascii="Trick Or Treats" w:hAnsi="Trick Or Treats"/>
-          <w:sz w:val="32"/>
-          <w:szCs w:val="32"/>
-          <w14:textOutline w14:w="9525" w14:cap="rnd" w14:cmpd="sng" w14:algn="ctr">
-            <w14:solidFill>
-              <w14:schemeClr w14:val="bg1"/>
-            </w14:solidFill>
-            <w14:prstDash w14:val="solid"/>
-            <w14:bevel/>
-          </w14:textOutline>
-        </w:rPr>
-        <w:t>választás</w:t>
+      <w:proofErr w:type="spellEnd"/>
+      <w:r>
+        <w:rPr>
+          <w:rFonts w:ascii="Trick Or Treats" w:hAnsi="Trick Or Treats"/>
+          <w:sz w:val="32"/>
+          <w:szCs w:val="32"/>
+          <w14:textOutline w14:w="9525" w14:cap="rnd" w14:cmpd="sng" w14:algn="ctr">
+            <w14:solidFill>
+              <w14:schemeClr w14:val="bg1"/>
+            </w14:solidFill>
+            <w14:prstDash w14:val="solid"/>
+            <w14:bevel/>
+          </w14:textOutline>
+        </w:rPr>
+        <w:t xml:space="preserve"> választás</w:t>
       </w:r>
     </w:p>
     <w:p>
@@ -1032,6 +1010,7 @@
         </w:rPr>
         <w:t xml:space="preserve">Vezethet </w:t>
       </w:r>
+      <w:proofErr w:type="spellStart"/>
       <w:r>
         <w:rPr>
           <w:rFonts w:ascii="Trick Or Treats" w:hAnsi="Trick Or Treats"/>
@@ -1095,6 +1074,7 @@
         </w:rPr>
         <w:t>z</w:t>
       </w:r>
+      <w:proofErr w:type="spellEnd"/>
     </w:p>
     <w:p>
       <w:pPr>
@@ -1113,6 +1093,7 @@
           </w14:textOutline>
         </w:rPr>
       </w:pPr>
+      <w:proofErr w:type="spellStart"/>
       <w:r>
         <w:rPr>
           <w:rFonts w:ascii="Trick Or Treats" w:hAnsi="Trick Or Treats"/>
@@ -1127,8 +1108,58 @@
             <w14:bevel/>
           </w14:textOutline>
         </w:rPr>
-        <w:lastRenderedPageBreak/>
-        <w:t>Dungeon master (dm) feladata:</w:t>
+        <w:t>Dungeon</w:t>
+      </w:r>
+      <w:proofErr w:type="spellEnd"/>
+      <w:r>
+        <w:rPr>
+          <w:rFonts w:ascii="Trick Or Treats" w:hAnsi="Trick Or Treats"/>
+          <w:sz w:val="44"/>
+          <w:szCs w:val="44"/>
+          <w:u w:val="single"/>
+          <w14:textOutline w14:w="9525" w14:cap="rnd" w14:cmpd="sng" w14:algn="ctr">
+            <w14:solidFill>
+              <w14:schemeClr w14:val="bg1"/>
+            </w14:solidFill>
+            <w14:prstDash w14:val="solid"/>
+            <w14:bevel/>
+          </w14:textOutline>
+        </w:rPr>
+        <w:t xml:space="preserve"> </w:t>
+      </w:r>
+      <w:proofErr w:type="spellStart"/>
+      <w:r>
+        <w:rPr>
+          <w:rFonts w:ascii="Trick Or Treats" w:hAnsi="Trick Or Treats"/>
+          <w:sz w:val="44"/>
+          <w:szCs w:val="44"/>
+          <w:u w:val="single"/>
+          <w14:textOutline w14:w="9525" w14:cap="rnd" w14:cmpd="sng" w14:algn="ctr">
+            <w14:solidFill>
+              <w14:schemeClr w14:val="bg1"/>
+            </w14:solidFill>
+            <w14:prstDash w14:val="solid"/>
+            <w14:bevel/>
+          </w14:textOutline>
+        </w:rPr>
+        <w:t>master</w:t>
+      </w:r>
+      <w:proofErr w:type="spellEnd"/>
+      <w:r>
+        <w:rPr>
+          <w:rFonts w:ascii="Trick Or Treats" w:hAnsi="Trick Or Treats"/>
+          <w:sz w:val="44"/>
+          <w:szCs w:val="44"/>
+          <w:u w:val="single"/>
+          <w14:textOutline w14:w="9525" w14:cap="rnd" w14:cmpd="sng" w14:algn="ctr">
+            <w14:solidFill>
+              <w14:schemeClr w14:val="bg1"/>
+            </w14:solidFill>
+            <w14:prstDash w14:val="solid"/>
+            <w14:bevel/>
+          </w14:textOutline>
+        </w:rPr>
+        <w:t xml:space="preserve"> (dm) feladata:</w:t>
       </w:r>
     </w:p>
     <w:p>
@@ -1168,24 +1199,26 @@
             <w14:bevel/>
           </w14:textOutline>
         </w:rPr>
-        <w:t>történet narrálás</w:t>
-      </w:r>
-      <w:r>
-        <w:rPr>
-          <w:rFonts w:ascii="Trick Or Treats" w:hAnsi="Trick Or Treats"/>
-          <w:sz w:val="32"/>
-          <w:szCs w:val="32"/>
-          <w:u w:val="single"/>
-          <w14:textOutline w14:w="9525" w14:cap="rnd" w14:cmpd="sng" w14:algn="ctr">
-            <w14:solidFill>
-              <w14:schemeClr w14:val="bg1"/>
-            </w14:solidFill>
-            <w14:prstDash w14:val="solid"/>
-            <w14:bevel/>
-          </w14:textOutline>
-        </w:rPr>
-        <w:t>a</w:t>
-      </w:r>
+        <w:t xml:space="preserve">történet </w:t>
+      </w:r>
+      <w:proofErr w:type="spellStart"/>
+      <w:r>
+        <w:rPr>
+          <w:rFonts w:ascii="Trick Or Treats" w:hAnsi="Trick Or Treats"/>
+          <w:sz w:val="32"/>
+          <w:szCs w:val="32"/>
+          <w:u w:val="single"/>
+          <w14:textOutline w14:w="9525" w14:cap="rnd" w14:cmpd="sng" w14:algn="ctr">
+            <w14:solidFill>
+              <w14:schemeClr w14:val="bg1"/>
+            </w14:solidFill>
+            <w14:prstDash w14:val="solid"/>
+            <w14:bevel/>
+          </w14:textOutline>
+        </w:rPr>
+        <w:t>narrálása</w:t>
+      </w:r>
+      <w:proofErr w:type="spellEnd"/>
     </w:p>
     <w:p>
       <w:pPr>
@@ -1210,6 +1243,7 @@
           </w14:textOutline>
         </w:rPr>
       </w:pPr>
+      <w:proofErr w:type="spellStart"/>
       <w:r>
         <w:rPr>
           <w:rFonts w:ascii="Trick Or Treats" w:hAnsi="Trick Or Treats"/>
@@ -1228,6 +1262,7 @@
         </w:rPr>
         <w:t>Encounter</w:t>
       </w:r>
+      <w:proofErr w:type="spellEnd"/>
       <w:r>
         <w:rPr>
           <w:rFonts w:ascii="Trick Or Treats" w:hAnsi="Trick Or Treats"/>
@@ -1324,23 +1359,7 @@
             <w14:bevel/>
           </w14:textOutline>
         </w:rPr>
-        <w:t xml:space="preserve">játék nehézségének </w:t>
-      </w:r>
-      <w:r>
-        <w:rPr>
-          <w:rFonts w:ascii="Trick Or Treats" w:hAnsi="Trick Or Treats"/>
-          <w:sz w:val="32"/>
-          <w:szCs w:val="32"/>
-          <w:u w:val="single"/>
-          <w14:textOutline w14:w="9525" w14:cap="rnd" w14:cmpd="sng" w14:algn="ctr">
-            <w14:solidFill>
-              <w14:schemeClr w14:val="bg1"/>
-            </w14:solidFill>
-            <w14:prstDash w14:val="solid"/>
-            <w14:bevel/>
-          </w14:textOutline>
-        </w:rPr>
-        <w:t>állítása</w:t>
+        <w:t>játék nehézségének állítása</w:t>
       </w:r>
     </w:p>
     <w:p>
@@ -1360,6 +1379,7 @@
           </w14:textOutline>
         </w:rPr>
       </w:pPr>
+      <w:proofErr w:type="spellStart"/>
       <w:r>
         <w:rPr>
           <w:rFonts w:ascii="Trick Or Treats" w:hAnsi="Trick Or Treats"/>
@@ -1374,8 +1394,9 @@
             <w14:bevel/>
           </w14:textOutline>
         </w:rPr>
-        <w:t>d</w:t>
-      </w:r>
+        <w:t>dungeon</w:t>
+      </w:r>
+      <w:proofErr w:type="spellEnd"/>
       <w:r>
         <w:rPr>
           <w:rFonts w:ascii="Trick Or Treats" w:hAnsi="Trick Or Treats"/>
@@ -1390,7 +1411,41 @@
             <w14:bevel/>
           </w14:textOutline>
         </w:rPr>
-        <w:t>ungeon master (dm)</w:t>
+        <w:t xml:space="preserve"> </w:t>
+      </w:r>
+      <w:proofErr w:type="spellStart"/>
+      <w:r>
+        <w:rPr>
+          <w:rFonts w:ascii="Trick Or Treats" w:hAnsi="Trick Or Treats"/>
+          <w:sz w:val="44"/>
+          <w:szCs w:val="44"/>
+          <w:u w:val="single"/>
+          <w14:textOutline w14:w="9525" w14:cap="rnd" w14:cmpd="sng" w14:algn="ctr">
+            <w14:solidFill>
+              <w14:schemeClr w14:val="bg1"/>
+            </w14:solidFill>
+            <w14:prstDash w14:val="solid"/>
+            <w14:bevel/>
+          </w14:textOutline>
+        </w:rPr>
+        <w:t>master</w:t>
+      </w:r>
+      <w:proofErr w:type="spellEnd"/>
+      <w:r>
+        <w:rPr>
+          <w:rFonts w:ascii="Trick Or Treats" w:hAnsi="Trick Or Treats"/>
+          <w:sz w:val="44"/>
+          <w:szCs w:val="44"/>
+          <w:u w:val="single"/>
+          <w14:textOutline w14:w="9525" w14:cap="rnd" w14:cmpd="sng" w14:algn="ctr">
+            <w14:solidFill>
+              <w14:schemeClr w14:val="bg1"/>
+            </w14:solidFill>
+            <w14:prstDash w14:val="solid"/>
+            <w14:bevel/>
+          </w14:textOutline>
+        </w:rPr>
+        <w:t xml:space="preserve"> (dm)</w:t>
       </w:r>
       <w:r>
         <w:rPr>
@@ -1459,7 +1514,7 @@
         <mc:AlternateContent>
           <mc:Choice Requires="wps">
             <w:drawing>
-              <wp:anchor distT="45720" distB="45720" distL="114300" distR="114300" simplePos="0" relativeHeight="251663360" behindDoc="1" locked="0" layoutInCell="1" allowOverlap="1" wp14:anchorId="4082CD7E" wp14:editId="58BA80A9">
+              <wp:anchor distT="45720" distB="45720" distL="114300" distR="114300" simplePos="0" relativeHeight="251660288" behindDoc="1" locked="0" layoutInCell="1" allowOverlap="1" wp14:anchorId="7E07BF12" wp14:editId="0A3A1A17">
                 <wp:simplePos x="0" y="0"/>
                 <wp:positionH relativeFrom="column">
                   <wp:posOffset>-3714749</wp:posOffset>
@@ -1510,6 +1565,7 @@
                                 <w:szCs w:val="96"/>
                               </w:rPr>
                             </w:pPr>
+                            <w:proofErr w:type="spellStart"/>
                             <w:r>
                               <w:rPr>
                                 <w:rFonts w:ascii="Trick Or Treats" w:hAnsi="Trick Or Treats"/>
@@ -1519,7 +1575,19 @@
                                 <w:sz w:val="96"/>
                                 <w:szCs w:val="96"/>
                               </w:rPr>
-                              <w:t xml:space="preserve">Dungeon </w:t>
+                              <w:t>Dungeon</w:t>
+                            </w:r>
+                            <w:proofErr w:type="spellEnd"/>
+                            <w:r>
+                              <w:rPr>
+                                <w:rFonts w:ascii="Trick Or Treats" w:hAnsi="Trick Or Treats"/>
+                                <w:b/>
+                                <w:bCs/>
+                                <w:color w:val="BFBFBF" w:themeColor="background1" w:themeShade="BF"/>
+                                <w:sz w:val="96"/>
+                                <w:szCs w:val="96"/>
+                              </w:rPr>
+                              <w:t xml:space="preserve"> </w:t>
                             </w:r>
                             <w:proofErr w:type="gramStart"/>
                             <w:r>
@@ -1565,11 +1633,11 @@
           </mc:Choice>
           <mc:Fallback>
             <w:pict>
-              <v:shapetype w14:anchorId="4082CD7E" id="_x0000_t202" coordsize="21600,21600" o:spt="202" path="m,l,21600r21600,l21600,xe">
+              <v:shapetype w14:anchorId="7E07BF12" id="_x0000_t202" coordsize="21600,21600" o:spt="202" path="m,l,21600r21600,l21600,xe">
                 <v:stroke joinstyle="miter"/>
                 <v:path gradientshapeok="t" o:connecttype="rect"/>
               </v:shapetype>
-              <v:shape id="Szövegdoboz 2" o:spid="_x0000_s1026" type="#_x0000_t202" style="position:absolute;left:0;text-align:left;margin-left:-292.5pt;margin-top:89.05pt;width:1049.4pt;height:110.6pt;rotation:-3664256fd;z-index:-251653120;visibility:visible;mso-wrap-style:square;mso-width-percent:0;mso-height-percent:0;mso-wrap-distance-left:9pt;mso-wrap-distance-top:3.6pt;mso-wrap-distance-right:9pt;mso-wrap-distance-bottom:3.6pt;mso-position-horizontal:absolute;mso-position-horizontal-relative:text;mso-position-vertical:absolute;mso-position-vertical-relative:text;mso-width-percent:0;mso-height-percent:0;mso-width-relative:margin;mso-height-relative:margin;v-text-anchor:top" o:gfxdata="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" filled="f" stroked="f">
+              <v:shape id="Szövegdoboz 2" o:spid="_x0000_s1026" type="#_x0000_t202" style="position:absolute;left:0;text-align:left;margin-left:-292.5pt;margin-top:89.05pt;width:1049.4pt;height:110.6pt;rotation:-3664256fd;z-index:-251656192;visibility:visible;mso-wrap-style:square;mso-width-percent:0;mso-height-percent:0;mso-wrap-distance-left:9pt;mso-wrap-distance-top:3.6pt;mso-wrap-distance-right:9pt;mso-wrap-distance-bottom:3.6pt;mso-position-horizontal:absolute;mso-position-horizontal-relative:text;mso-position-vertical:absolute;mso-position-vertical-relative:text;mso-width-percent:0;mso-height-percent:0;mso-width-relative:margin;mso-height-relative:margin;v-text-anchor:top" o:gfxdata="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" filled="f" stroked="f">
                 <v:textbox style="mso-fit-shape-to-text:t">
                   <w:txbxContent>
                     <w:p>
@@ -1584,6 +1652,7 @@
                           <w:szCs w:val="96"/>
                         </w:rPr>
                       </w:pPr>
+                      <w:proofErr w:type="spellStart"/>
                       <w:r>
                         <w:rPr>
                           <w:rFonts w:ascii="Trick Or Treats" w:hAnsi="Trick Or Treats"/>
@@ -1593,7 +1662,19 @@
                           <w:sz w:val="96"/>
                           <w:szCs w:val="96"/>
                         </w:rPr>
-                        <w:t xml:space="preserve">Dungeon </w:t>
+                        <w:t>Dungeon</w:t>
+                      </w:r>
+                      <w:proofErr w:type="spellEnd"/>
+                      <w:r>
+                        <w:rPr>
+                          <w:rFonts w:ascii="Trick Or Treats" w:hAnsi="Trick Or Treats"/>
+                          <w:b/>
+                          <w:bCs/>
+                          <w:color w:val="BFBFBF" w:themeColor="background1" w:themeShade="BF"/>
+                          <w:sz w:val="96"/>
+                          <w:szCs w:val="96"/>
+                        </w:rPr>
+                        <w:t xml:space="preserve"> </w:t>
                       </w:r>
                       <w:proofErr w:type="gramStart"/>
                       <w:r>
@@ -1640,127 +1721,39 @@
             <w14:bevel/>
           </w14:textOutline>
         </w:rPr>
-        <w:t xml:space="preserve">A dungeons&amp;dragons játék nem arról </w:t>
-      </w:r>
-      <w:r>
-        <w:rPr>
-          <w:rFonts w:ascii="Trick Or Treats" w:hAnsi="Trick Or Treats"/>
-          <w:sz w:val="32"/>
-          <w:szCs w:val="32"/>
-          <w14:textOutline w14:w="9525" w14:cap="rnd" w14:cmpd="sng" w14:algn="ctr">
-            <w14:solidFill>
-              <w14:schemeClr w14:val="bg1"/>
-            </w14:solidFill>
-            <w14:prstDash w14:val="solid"/>
-            <w14:bevel/>
-          </w14:textOutline>
-        </w:rPr>
-        <w:t>szól,</w:t>
-      </w:r>
-      <w:r>
-        <w:rPr>
-          <w:rFonts w:ascii="Trick Or Treats" w:hAnsi="Trick Or Treats"/>
-          <w:sz w:val="32"/>
-          <w:szCs w:val="32"/>
-          <w14:textOutline w14:w="9525" w14:cap="rnd" w14:cmpd="sng" w14:algn="ctr">
-            <w14:solidFill>
-              <w14:schemeClr w14:val="bg1"/>
-            </w14:solidFill>
-            <w14:prstDash w14:val="solid"/>
-            <w14:bevel/>
-          </w14:textOutline>
-        </w:rPr>
-        <w:t xml:space="preserve"> hogy versengenek egymással </w:t>
-      </w:r>
-      <w:r>
-        <w:rPr>
-          <w:rFonts w:ascii="Trick Or Treats" w:hAnsi="Trick Or Treats"/>
-          <w:sz w:val="32"/>
-          <w:szCs w:val="32"/>
-          <w14:textOutline w14:w="9525" w14:cap="rnd" w14:cmpd="sng" w14:algn="ctr">
-            <w14:solidFill>
-              <w14:schemeClr w14:val="bg1"/>
-            </w14:solidFill>
-            <w14:prstDash w14:val="solid"/>
-            <w14:bevel/>
-          </w14:textOutline>
-        </w:rPr>
-        <w:t>a játékosok,</w:t>
-      </w:r>
-      <w:r>
-        <w:rPr>
-          <w:rFonts w:ascii="Trick Or Treats" w:hAnsi="Trick Or Treats"/>
-          <w:sz w:val="32"/>
-          <w:szCs w:val="32"/>
-          <w14:textOutline w14:w="9525" w14:cap="rnd" w14:cmpd="sng" w14:algn="ctr">
-            <w14:solidFill>
-              <w14:schemeClr w14:val="bg1"/>
-            </w14:solidFill>
-            <w14:prstDash w14:val="solid"/>
-            <w14:bevel/>
-          </w14:textOutline>
-        </w:rPr>
-        <w:t xml:space="preserve"> hanem </w:t>
-      </w:r>
-      <w:r>
-        <w:rPr>
-          <w:rFonts w:ascii="Trick Or Treats" w:hAnsi="Trick Or Treats"/>
-          <w:sz w:val="32"/>
-          <w:szCs w:val="32"/>
-          <w14:textOutline w14:w="9525" w14:cap="rnd" w14:cmpd="sng" w14:algn="ctr">
-            <w14:solidFill>
-              <w14:schemeClr w14:val="bg1"/>
-            </w14:solidFill>
-            <w14:prstDash w14:val="solid"/>
-            <w14:bevel/>
-          </w14:textOutline>
-        </w:rPr>
-        <w:t>arról,</w:t>
-      </w:r>
-      <w:r>
-        <w:rPr>
-          <w:rFonts w:ascii="Trick Or Treats" w:hAnsi="Trick Or Treats"/>
-          <w:sz w:val="32"/>
-          <w:szCs w:val="32"/>
-          <w14:textOutline w14:w="9525" w14:cap="rnd" w14:cmpd="sng" w14:algn="ctr">
-            <w14:solidFill>
-              <w14:schemeClr w14:val="bg1"/>
-            </w14:solidFill>
-            <w14:prstDash w14:val="solid"/>
-            <w14:bevel/>
-          </w14:textOutline>
-        </w:rPr>
-        <w:t xml:space="preserve"> hogy mindenki jól érezze magát</w:t>
-      </w:r>
-      <w:r>
-        <w:rPr>
-          <w:rFonts w:ascii="Trick Or Treats" w:hAnsi="Trick Or Treats"/>
-          <w:sz w:val="32"/>
-          <w:szCs w:val="32"/>
-          <w14:textOutline w14:w="9525" w14:cap="rnd" w14:cmpd="sng" w14:algn="ctr">
-            <w14:solidFill>
-              <w14:schemeClr w14:val="bg1"/>
-            </w14:solidFill>
-            <w14:prstDash w14:val="solid"/>
-            <w14:bevel/>
-          </w14:textOutline>
-        </w:rPr>
-        <w:t>.</w:t>
-      </w:r>
-      <w:r>
-        <w:rPr>
-          <w:rFonts w:ascii="Trick Or Treats" w:hAnsi="Trick Or Treats"/>
-          <w:sz w:val="32"/>
-          <w:szCs w:val="32"/>
-          <w14:textOutline w14:w="9525" w14:cap="rnd" w14:cmpd="sng" w14:algn="ctr">
-            <w14:solidFill>
-              <w14:schemeClr w14:val="bg1"/>
-            </w14:solidFill>
-            <w14:prstDash w14:val="solid"/>
-            <w14:bevel/>
-          </w14:textOutline>
-        </w:rPr>
-        <w:t xml:space="preserve"> kikapcsolódás a célja a játéknak.</w:t>
+        <w:t xml:space="preserve">A </w:t>
+      </w:r>
+      <w:proofErr w:type="spellStart"/>
+      <w:r>
+        <w:rPr>
+          <w:rFonts w:ascii="Trick Or Treats" w:hAnsi="Trick Or Treats"/>
+          <w:sz w:val="32"/>
+          <w:szCs w:val="32"/>
+          <w14:textOutline w14:w="9525" w14:cap="rnd" w14:cmpd="sng" w14:algn="ctr">
+            <w14:solidFill>
+              <w14:schemeClr w14:val="bg1"/>
+            </w14:solidFill>
+            <w14:prstDash w14:val="solid"/>
+            <w14:bevel/>
+          </w14:textOutline>
+        </w:rPr>
+        <w:t>dungeons&amp;dragons</w:t>
+      </w:r>
+      <w:proofErr w:type="spellEnd"/>
+      <w:r>
+        <w:rPr>
+          <w:rFonts w:ascii="Trick Or Treats" w:hAnsi="Trick Or Treats"/>
+          <w:sz w:val="32"/>
+          <w:szCs w:val="32"/>
+          <w14:textOutline w14:w="9525" w14:cap="rnd" w14:cmpd="sng" w14:algn="ctr">
+            <w14:solidFill>
+              <w14:schemeClr w14:val="bg1"/>
+            </w14:solidFill>
+            <w14:prstDash w14:val="solid"/>
+            <w14:bevel/>
+          </w14:textOutline>
+        </w:rPr>
+        <w:t xml:space="preserve"> játék nem arról szól, hogy versengenek egymással a játékosok, hanem arról, hogy mindenki jól érezze magát. kikapcsolódás a célja a játéknak.</w:t>
       </w:r>
     </w:p>
     <w:p>
@@ -1794,22 +1787,7 @@
           </w14:textOutline>
         </w:rPr>
         <w:tab/>
-        <w:t>legfontosabb dolga a dm-nek csak a játék menetének irányítása</w:t>
-      </w:r>
-      <w:r>
-        <w:rPr>
-          <w:rFonts w:ascii="Trick Or Treats" w:hAnsi="Trick Or Treats"/>
-          <w:sz w:val="32"/>
-          <w:szCs w:val="32"/>
-          <w14:textOutline w14:w="9525" w14:cap="rnd" w14:cmpd="sng" w14:algn="ctr">
-            <w14:solidFill>
-              <w14:schemeClr w14:val="bg1"/>
-            </w14:solidFill>
-            <w14:prstDash w14:val="solid"/>
-            <w14:bevel/>
-          </w14:textOutline>
-        </w:rPr>
-        <w:t xml:space="preserve"> semmiféleképpen nem az ellenség inkább egy barátságos útmutató, aki, mint egy istenség irányítja a játék menetét.</w:t>
+        <w:t>legfontosabb dolga a dm-nek csak a játék menetének irányítása semmiféleképpen nem az ellenség inkább egy barátságos útmutató, aki, mint egy istenség irányítja a játék menetét.</w:t>
       </w:r>
     </w:p>
     <w:p>
@@ -1875,52 +1853,39 @@
             <w14:bevel/>
           </w14:textOutline>
         </w:rPr>
-        <w:t>”</w:t>
-      </w:r>
-      <w:r>
-        <w:rPr>
-          <w:rFonts w:ascii="Trick Or Treats" w:hAnsi="Trick Or Treats"/>
-          <w:sz w:val="32"/>
-          <w:szCs w:val="32"/>
-          <w14:textOutline w14:w="9525" w14:cap="rnd" w14:cmpd="sng" w14:algn="ctr">
-            <w14:solidFill>
-              <w14:schemeClr w14:val="bg1"/>
-            </w14:solidFill>
-            <w14:prstDash w14:val="solid"/>
-            <w14:bevel/>
-          </w14:textOutline>
-        </w:rPr>
-        <w:t xml:space="preserve">, ha úgy </w:t>
-      </w:r>
-      <w:r>
-        <w:rPr>
-          <w:rFonts w:ascii="Trick Or Treats" w:hAnsi="Trick Or Treats"/>
-          <w:sz w:val="32"/>
-          <w:szCs w:val="32"/>
-          <w14:textOutline w14:w="9525" w14:cap="rnd" w14:cmpd="sng" w14:algn="ctr">
-            <w14:solidFill>
-              <w14:schemeClr w14:val="bg1"/>
-            </w14:solidFill>
-            <w14:prstDash w14:val="solid"/>
-            <w14:bevel/>
-          </w14:textOutline>
-        </w:rPr>
-        <w:t>érzékeli,</w:t>
-      </w:r>
-      <w:r>
-        <w:rPr>
-          <w:rFonts w:ascii="Trick Or Treats" w:hAnsi="Trick Or Treats"/>
-          <w:sz w:val="32"/>
-          <w:szCs w:val="32"/>
-          <w14:textOutline w14:w="9525" w14:cap="rnd" w14:cmpd="sng" w14:algn="ctr">
-            <w14:solidFill>
-              <w14:schemeClr w14:val="bg1"/>
-            </w14:solidFill>
-            <w14:prstDash w14:val="solid"/>
-            <w14:bevel/>
-          </w14:textOutline>
-        </w:rPr>
-        <w:t xml:space="preserve"> hogy az imént történt encounter-t éppen túlélték a játékosok akkor könnyít az ellenségeken.</w:t>
+        <w:t xml:space="preserve">”, ha úgy érzékeli, hogy az imént történt </w:t>
+      </w:r>
+      <w:proofErr w:type="spellStart"/>
+      <w:r>
+        <w:rPr>
+          <w:rFonts w:ascii="Trick Or Treats" w:hAnsi="Trick Or Treats"/>
+          <w:sz w:val="32"/>
+          <w:szCs w:val="32"/>
+          <w14:textOutline w14:w="9525" w14:cap="rnd" w14:cmpd="sng" w14:algn="ctr">
+            <w14:solidFill>
+              <w14:schemeClr w14:val="bg1"/>
+            </w14:solidFill>
+            <w14:prstDash w14:val="solid"/>
+            <w14:bevel/>
+          </w14:textOutline>
+        </w:rPr>
+        <w:t>encounter</w:t>
+      </w:r>
+      <w:proofErr w:type="spellEnd"/>
+      <w:r>
+        <w:rPr>
+          <w:rFonts w:ascii="Trick Or Treats" w:hAnsi="Trick Or Treats"/>
+          <w:sz w:val="32"/>
+          <w:szCs w:val="32"/>
+          <w14:textOutline w14:w="9525" w14:cap="rnd" w14:cmpd="sng" w14:algn="ctr">
+            <w14:solidFill>
+              <w14:schemeClr w14:val="bg1"/>
+            </w14:solidFill>
+            <w14:prstDash w14:val="solid"/>
+            <w14:bevel/>
+          </w14:textOutline>
+        </w:rPr>
+        <w:t>-t éppen túlélték a játékosok akkor könnyít az ellenségeken.</w:t>
       </w:r>
     </w:p>
     <w:p>
@@ -1954,24 +1919,7 @@
             <w14:bevel/>
           </w14:textOutline>
         </w:rPr>
-        <w:lastRenderedPageBreak/>
-        <w:t>Játékosok</w:t>
-      </w:r>
-      <w:r>
-        <w:rPr>
-          <w:rFonts w:ascii="Trick Or Treats" w:hAnsi="Trick Or Treats"/>
-          <w:sz w:val="44"/>
-          <w:szCs w:val="44"/>
-          <w:u w:val="single"/>
-          <w14:textOutline w14:w="9525" w14:cap="rnd" w14:cmpd="sng" w14:algn="ctr">
-            <w14:solidFill>
-              <w14:schemeClr w14:val="bg1"/>
-            </w14:solidFill>
-            <w14:prstDash w14:val="solid"/>
-            <w14:bevel/>
-          </w14:textOutline>
-        </w:rPr>
-        <w:t xml:space="preserve"> feladata:</w:t>
+        <w:t>Játékosok feladata:</w:t>
       </w:r>
     </w:p>
     <w:p>
@@ -1997,21 +1945,39 @@
           </w14:textOutline>
         </w:rPr>
       </w:pPr>
-      <w:r>
-        <w:rPr>
-          <w:rFonts w:ascii="Trick Or Treats" w:hAnsi="Trick Or Treats"/>
-          <w:sz w:val="32"/>
-          <w:szCs w:val="32"/>
-          <w:u w:val="single"/>
-          <w14:textOutline w14:w="9525" w14:cap="rnd" w14:cmpd="sng" w14:algn="ctr">
-            <w14:solidFill>
-              <w14:schemeClr w14:val="bg1"/>
-            </w14:solidFill>
-            <w14:prstDash w14:val="solid"/>
-            <w14:bevel/>
-          </w14:textOutline>
-        </w:rPr>
-        <w:t>történet ”eljátszása”</w:t>
+      <w:proofErr w:type="gramStart"/>
+      <w:r>
+        <w:rPr>
+          <w:rFonts w:ascii="Trick Or Treats" w:hAnsi="Trick Or Treats"/>
+          <w:sz w:val="32"/>
+          <w:szCs w:val="32"/>
+          <w:u w:val="single"/>
+          <w14:textOutline w14:w="9525" w14:cap="rnd" w14:cmpd="sng" w14:algn="ctr">
+            <w14:solidFill>
+              <w14:schemeClr w14:val="bg1"/>
+            </w14:solidFill>
+            <w14:prstDash w14:val="solid"/>
+            <w14:bevel/>
+          </w14:textOutline>
+        </w:rPr>
+        <w:t>történet ”eljátszása</w:t>
+      </w:r>
+      <w:proofErr w:type="gramEnd"/>
+      <w:r>
+        <w:rPr>
+          <w:rFonts w:ascii="Trick Or Treats" w:hAnsi="Trick Or Treats"/>
+          <w:sz w:val="32"/>
+          <w:szCs w:val="32"/>
+          <w:u w:val="single"/>
+          <w14:textOutline w14:w="9525" w14:cap="rnd" w14:cmpd="sng" w14:algn="ctr">
+            <w14:solidFill>
+              <w14:schemeClr w14:val="bg1"/>
+            </w14:solidFill>
+            <w14:prstDash w14:val="solid"/>
+            <w14:bevel/>
+          </w14:textOutline>
+        </w:rPr>
+        <w:t>”</w:t>
       </w:r>
     </w:p>
     <w:p>
@@ -2037,6 +2003,7 @@
           </w14:textOutline>
         </w:rPr>
       </w:pPr>
+      <w:proofErr w:type="spellStart"/>
       <w:r>
         <w:rPr>
           <w:rFonts w:ascii="Trick Or Treats" w:hAnsi="Trick Or Treats"/>
@@ -2055,37 +2022,22 @@
         </w:rPr>
         <w:t>Encounter</w:t>
       </w:r>
-      <w:r>
-        <w:rPr>
-          <w:rFonts w:ascii="Trick Or Treats" w:hAnsi="Trick Or Treats"/>
-          <w:sz w:val="32"/>
-          <w:szCs w:val="32"/>
-          <w:u w:val="single"/>
-          <w14:textOutline w14:w="9525" w14:cap="rnd" w14:cmpd="sng" w14:algn="ctr">
-            <w14:solidFill>
-              <w14:schemeClr w14:val="bg1"/>
-            </w14:solidFill>
-            <w14:prstDash w14:val="solid"/>
-            <w14:bevel/>
-          </w14:textOutline>
-        </w:rPr>
-        <w:t xml:space="preserve"> </w:t>
-      </w:r>
-      <w:r>
-        <w:rPr>
-          <w:rFonts w:ascii="Trick Or Treats" w:hAnsi="Trick Or Treats"/>
-          <w:sz w:val="32"/>
-          <w:szCs w:val="32"/>
-          <w:u w:val="single"/>
-          <w14:textOutline w14:w="9525" w14:cap="rnd" w14:cmpd="sng" w14:algn="ctr">
-            <w14:solidFill>
-              <w14:schemeClr w14:val="bg1"/>
-            </w14:solidFill>
-            <w14:prstDash w14:val="solid"/>
-            <w14:bevel/>
-          </w14:textOutline>
-        </w:rPr>
-        <w:t>lereagálása</w:t>
+      <w:proofErr w:type="spellEnd"/>
+      <w:r>
+        <w:rPr>
+          <w:rFonts w:ascii="Trick Or Treats" w:hAnsi="Trick Or Treats"/>
+          <w:sz w:val="32"/>
+          <w:szCs w:val="32"/>
+          <w:u w:val="single"/>
+          <w14:textOutline w14:w="9525" w14:cap="rnd" w14:cmpd="sng" w14:algn="ctr">
+            <w14:solidFill>
+              <w14:schemeClr w14:val="bg1"/>
+            </w14:solidFill>
+            <w14:prstDash w14:val="solid"/>
+            <w14:bevel/>
+          </w14:textOutline>
+        </w:rPr>
+        <w:t xml:space="preserve"> lereagálása</w:t>
       </w:r>
     </w:p>
     <w:p>
@@ -2125,23 +2077,7 @@
             <w14:bevel/>
           </w14:textOutline>
         </w:rPr>
-        <w:t xml:space="preserve">Játék </w:t>
-      </w:r>
-      <w:r>
-        <w:rPr>
-          <w:rFonts w:ascii="Trick Or Treats" w:hAnsi="Trick Or Treats"/>
-          <w:sz w:val="32"/>
-          <w:szCs w:val="32"/>
-          <w:u w:val="single"/>
-          <w14:textOutline w14:w="9525" w14:cap="rnd" w14:cmpd="sng" w14:algn="ctr">
-            <w14:solidFill>
-              <w14:schemeClr w14:val="bg1"/>
-            </w14:solidFill>
-            <w14:prstDash w14:val="solid"/>
-            <w14:bevel/>
-          </w14:textOutline>
-        </w:rPr>
-        <w:t>megnyerése</w:t>
+        <w:t>Játék megnyerése</w:t>
       </w:r>
     </w:p>
     <w:p>
@@ -2284,7 +2220,7 @@
         <mc:AlternateContent>
           <mc:Choice Requires="wps">
             <w:drawing>
-              <wp:anchor distT="45720" distB="45720" distL="114300" distR="114300" simplePos="0" relativeHeight="251661312" behindDoc="1" locked="0" layoutInCell="1" allowOverlap="1" wp14:anchorId="615D0B21" wp14:editId="1FF6212C">
+              <wp:anchor distT="45720" distB="45720" distL="114300" distR="114300" simplePos="0" relativeHeight="251659264" behindDoc="1" locked="0" layoutInCell="1" allowOverlap="1" wp14:anchorId="7207A444" wp14:editId="2A35C296">
                 <wp:simplePos x="0" y="0"/>
                 <wp:positionH relativeFrom="column">
                   <wp:posOffset>-3753168</wp:posOffset>
@@ -2366,7 +2302,7 @@
           </mc:Choice>
           <mc:Fallback>
             <w:pict>
-              <v:shape w14:anchorId="615D0B21" id="_x0000_s1027" type="#_x0000_t202" style="position:absolute;left:0;text-align:left;margin-left:-295.55pt;margin-top:79.9pt;width:1049.4pt;height:110.6pt;rotation:-3665348fd;z-index:-251655168;visibility:visible;mso-wrap-style:square;mso-width-percent:0;mso-height-percent:0;mso-wrap-distance-left:9pt;mso-wrap-distance-top:3.6pt;mso-wrap-distance-right:9pt;mso-wrap-distance-bottom:3.6pt;mso-position-horizontal:absolute;mso-position-horizontal-relative:text;mso-position-vertical:absolute;mso-position-vertical-relative:text;mso-width-percent:0;mso-height-percent:0;mso-width-relative:margin;mso-height-relative:margin;v-text-anchor:top" o:gfxdata="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" filled="f" stroked="f">
+              <v:shape w14:anchorId="7207A444" id="_x0000_s1027" type="#_x0000_t202" style="position:absolute;left:0;text-align:left;margin-left:-295.55pt;margin-top:79.9pt;width:1049.4pt;height:110.6pt;rotation:-3665348fd;z-index:-251657216;visibility:visible;mso-wrap-style:square;mso-width-percent:0;mso-height-percent:0;mso-wrap-distance-left:9pt;mso-wrap-distance-top:3.6pt;mso-wrap-distance-right:9pt;mso-wrap-distance-bottom:3.6pt;mso-position-horizontal:absolute;mso-position-horizontal-relative:text;mso-position-vertical:absolute;mso-position-vertical-relative:text;mso-width-percent:0;mso-height-percent:0;mso-width-relative:margin;mso-height-relative:margin;v-text-anchor:top" o:gfxdata="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" filled="f" stroked="f">
                 <v:textbox style="mso-fit-shape-to-text:t">
                   <w:txbxContent>
                     <w:p>
@@ -2413,97 +2349,39 @@
             <w14:bevel/>
           </w14:textOutline>
         </w:rPr>
-        <w:t>A dungeons&amp;dragons játék</w:t>
-      </w:r>
-      <w:r>
-        <w:rPr>
-          <w:rFonts w:ascii="Trick Or Treats" w:hAnsi="Trick Or Treats"/>
-          <w:sz w:val="32"/>
-          <w:szCs w:val="32"/>
-          <w14:textOutline w14:w="9525" w14:cap="rnd" w14:cmpd="sng" w14:algn="ctr">
-            <w14:solidFill>
-              <w14:schemeClr w14:val="bg1"/>
-            </w14:solidFill>
-            <w14:prstDash w14:val="solid"/>
-            <w14:bevel/>
-          </w14:textOutline>
-        </w:rPr>
-        <w:t>ban minden játékos</w:t>
-      </w:r>
-      <w:r>
-        <w:rPr>
-          <w:rFonts w:ascii="Trick Or Treats" w:hAnsi="Trick Or Treats"/>
-          <w:sz w:val="32"/>
-          <w:szCs w:val="32"/>
-          <w14:textOutline w14:w="9525" w14:cap="rnd" w14:cmpd="sng" w14:algn="ctr">
-            <w14:solidFill>
-              <w14:schemeClr w14:val="bg1"/>
-            </w14:solidFill>
-            <w14:prstDash w14:val="solid"/>
-            <w14:bevel/>
-          </w14:textOutline>
-        </w:rPr>
-        <w:t>,</w:t>
-      </w:r>
-      <w:r>
-        <w:rPr>
-          <w:rFonts w:ascii="Trick Or Treats" w:hAnsi="Trick Or Treats"/>
-          <w:sz w:val="32"/>
-          <w:szCs w:val="32"/>
-          <w14:textOutline w14:w="9525" w14:cap="rnd" w14:cmpd="sng" w14:algn="ctr">
-            <w14:solidFill>
-              <w14:schemeClr w14:val="bg1"/>
-            </w14:solidFill>
-            <w14:prstDash w14:val="solid"/>
-            <w14:bevel/>
-          </w14:textOutline>
-        </w:rPr>
-        <w:t xml:space="preserve"> mint egy </w:t>
-      </w:r>
-      <w:r>
-        <w:rPr>
-          <w:rFonts w:ascii="Trick Or Treats" w:hAnsi="Trick Or Treats"/>
-          <w:sz w:val="32"/>
-          <w:szCs w:val="32"/>
-          <w14:textOutline w14:w="9525" w14:cap="rnd" w14:cmpd="sng" w14:algn="ctr">
-            <w14:solidFill>
-              <w14:schemeClr w14:val="bg1"/>
-            </w14:solidFill>
-            <w14:prstDash w14:val="solid"/>
-            <w14:bevel/>
-          </w14:textOutline>
-        </w:rPr>
-        <w:t xml:space="preserve">csoport </w:t>
-      </w:r>
-      <w:r>
-        <w:rPr>
-          <w:rFonts w:ascii="Trick Or Treats" w:hAnsi="Trick Or Treats"/>
-          <w:sz w:val="32"/>
-          <w:szCs w:val="32"/>
-          <w14:textOutline w14:w="9525" w14:cap="rnd" w14:cmpd="sng" w14:algn="ctr">
-            <w14:solidFill>
-              <w14:schemeClr w14:val="bg1"/>
-            </w14:solidFill>
-            <w14:prstDash w14:val="solid"/>
-            <w14:bevel/>
-          </w14:textOutline>
-        </w:rPr>
-        <w:t>színész</w:t>
-      </w:r>
-      <w:r>
-        <w:rPr>
-          <w:rFonts w:ascii="Trick Or Treats" w:hAnsi="Trick Or Treats"/>
-          <w:sz w:val="32"/>
-          <w:szCs w:val="32"/>
-          <w14:textOutline w14:w="9525" w14:cap="rnd" w14:cmpd="sng" w14:algn="ctr">
-            <w14:solidFill>
-              <w14:schemeClr w14:val="bg1"/>
-            </w14:solidFill>
-            <w14:prstDash w14:val="solid"/>
-            <w14:bevel/>
-          </w14:textOutline>
-        </w:rPr>
-        <w:t>, akik egy darabban szerepelnek ez a darab a jelenlegi történet.</w:t>
+        <w:t xml:space="preserve">A </w:t>
+      </w:r>
+      <w:proofErr w:type="spellStart"/>
+      <w:r>
+        <w:rPr>
+          <w:rFonts w:ascii="Trick Or Treats" w:hAnsi="Trick Or Treats"/>
+          <w:sz w:val="32"/>
+          <w:szCs w:val="32"/>
+          <w14:textOutline w14:w="9525" w14:cap="rnd" w14:cmpd="sng" w14:algn="ctr">
+            <w14:solidFill>
+              <w14:schemeClr w14:val="bg1"/>
+            </w14:solidFill>
+            <w14:prstDash w14:val="solid"/>
+            <w14:bevel/>
+          </w14:textOutline>
+        </w:rPr>
+        <w:t>dungeons&amp;dragons</w:t>
+      </w:r>
+      <w:proofErr w:type="spellEnd"/>
+      <w:r>
+        <w:rPr>
+          <w:rFonts w:ascii="Trick Or Treats" w:hAnsi="Trick Or Treats"/>
+          <w:sz w:val="32"/>
+          <w:szCs w:val="32"/>
+          <w14:textOutline w14:w="9525" w14:cap="rnd" w14:cmpd="sng" w14:algn="ctr">
+            <w14:solidFill>
+              <w14:schemeClr w14:val="bg1"/>
+            </w14:solidFill>
+            <w14:prstDash w14:val="solid"/>
+            <w14:bevel/>
+          </w14:textOutline>
+        </w:rPr>
+        <w:t xml:space="preserve"> játékban minden játékos, mint egy csoport színész, akik egy darabban szerepelnek ez a darab a jelenlegi történet.</w:t>
       </w:r>
     </w:p>
     <w:p>
@@ -2569,22 +2447,7 @@
             <w14:bevel/>
           </w14:textOutline>
         </w:rPr>
-        <w:t xml:space="preserve">végül, de nem utolsó sorban a DM nem ellensége a játékosoknak, </w:t>
-      </w:r>
-      <w:r>
-        <w:rPr>
-          <w:rFonts w:ascii="Trick Or Treats" w:hAnsi="Trick Or Treats"/>
-          <w:sz w:val="32"/>
-          <w:szCs w:val="32"/>
-          <w14:textOutline w14:w="9525" w14:cap="rnd" w14:cmpd="sng" w14:algn="ctr">
-            <w14:solidFill>
-              <w14:schemeClr w14:val="bg1"/>
-            </w14:solidFill>
-            <w14:prstDash w14:val="solid"/>
-            <w14:bevel/>
-          </w14:textOutline>
-        </w:rPr>
-        <w:t xml:space="preserve">hanem egy segéd, a dm emlékezteti a játékosokat képességeikre, következményekre, lehetséges kimenetelekre és a történet folytatására. </w:t>
+        <w:t xml:space="preserve">végül, de nem utolsó sorban a DM nem ellensége a játékosoknak, hanem egy segéd, a dm emlékezteti a játékosokat képességeikre, következményekre, lehetséges kimenetelekre és a történet folytatására. </w:t>
       </w:r>
     </w:p>
     <w:p>
@@ -2636,24 +2499,7 @@
             <w14:bevel/>
           </w14:textOutline>
         </w:rPr>
-        <w:lastRenderedPageBreak/>
-        <w:t>Karakter készítés</w:t>
-      </w:r>
-      <w:r>
-        <w:rPr>
-          <w:rFonts w:ascii="Trick Or Treats" w:hAnsi="Trick Or Treats"/>
-          <w:sz w:val="44"/>
-          <w:szCs w:val="44"/>
-          <w:u w:val="single"/>
-          <w14:textOutline w14:w="9525" w14:cap="rnd" w14:cmpd="sng" w14:algn="ctr">
-            <w14:solidFill>
-              <w14:schemeClr w14:val="bg1"/>
-            </w14:solidFill>
-            <w14:prstDash w14:val="solid"/>
-            <w14:bevel/>
-          </w14:textOutline>
-        </w:rPr>
-        <w:t>:</w:t>
+        <w:t>Karakter készítés:</w:t>
       </w:r>
     </w:p>
     <w:p>
@@ -2686,22 +2532,7 @@
             <w14:bevel/>
           </w14:textOutline>
         </w:rPr>
-        <w:t xml:space="preserve">Minden játékosnak </w:t>
-      </w:r>
-      <w:r>
-        <w:rPr>
-          <w:rFonts w:ascii="Trick Or Treats" w:hAnsi="Trick Or Treats"/>
-          <w:sz w:val="32"/>
-          <w:szCs w:val="32"/>
-          <w14:textOutline w14:w="9525" w14:cap="rnd" w14:cmpd="sng" w14:algn="ctr">
-            <w14:solidFill>
-              <w14:schemeClr w14:val="bg1"/>
-            </w14:solidFill>
-            <w14:prstDash w14:val="solid"/>
-            <w14:bevel/>
-          </w14:textOutline>
-        </w:rPr>
-        <w:t>van egy karaktere, amelyet irányít, ezt a karaktert el kell készíteni mindenkinek, mivel nem csak egy menetre használhatja, hanem többre is.</w:t>
+        <w:t>Minden játékosnak van egy karaktere, amelyet irányít, ezt a karaktert el kell készíteni mindenkinek, mivel nem csak egy menetre használhatja, hanem többre is.</w:t>
       </w:r>
     </w:p>
     <w:p>
@@ -2769,6 +2600,7 @@
         </w:rPr>
         <w:t xml:space="preserve">természetesen többféle </w:t>
       </w:r>
+      <w:proofErr w:type="spellStart"/>
       <w:r>
         <w:rPr>
           <w:rFonts w:ascii="Trick Or Treats" w:hAnsi="Trick Or Treats"/>
@@ -2786,6 +2618,7 @@
         </w:rPr>
         <w:t>cast</w:t>
       </w:r>
+      <w:proofErr w:type="spellEnd"/>
       <w:r>
         <w:rPr>
           <w:rFonts w:ascii="Trick Or Treats" w:hAnsi="Trick Or Treats"/>
@@ -2816,7 +2649,39 @@
             <w14:bevel/>
           </w14:textOutline>
         </w:rPr>
-        <w:t>és faj van ebben a játékban, vannak az emberek, akik külön semmiben nem speciálisak, vannak a druidák tündék törpék és még sok más, minden lénynek megvan a sajátossága, így sokkal személyre szabhatóak lesznek karaktereink.</w:t>
+        <w:t xml:space="preserve">és faj van ebben a játékban, vannak az emberek, akik külön semmiben nem speciálisak, vannak a druidák tündék törpék és még sok más, minden lénynek megvan a sajátossága, így sokkal személyre </w:t>
+      </w:r>
+      <w:proofErr w:type="spellStart"/>
+      <w:r>
+        <w:rPr>
+          <w:rFonts w:ascii="Trick Or Treats" w:hAnsi="Trick Or Treats"/>
+          <w:sz w:val="32"/>
+          <w:szCs w:val="32"/>
+          <w14:textOutline w14:w="9525" w14:cap="rnd" w14:cmpd="sng" w14:algn="ctr">
+            <w14:solidFill>
+              <w14:schemeClr w14:val="bg1"/>
+            </w14:solidFill>
+            <w14:prstDash w14:val="solid"/>
+            <w14:bevel/>
+          </w14:textOutline>
+        </w:rPr>
+        <w:t>szabhatóak</w:t>
+      </w:r>
+      <w:proofErr w:type="spellEnd"/>
+      <w:r>
+        <w:rPr>
+          <w:rFonts w:ascii="Trick Or Treats" w:hAnsi="Trick Or Treats"/>
+          <w:sz w:val="32"/>
+          <w:szCs w:val="32"/>
+          <w14:textOutline w14:w="9525" w14:cap="rnd" w14:cmpd="sng" w14:algn="ctr">
+            <w14:solidFill>
+              <w14:schemeClr w14:val="bg1"/>
+            </w14:solidFill>
+            <w14:prstDash w14:val="solid"/>
+            <w14:bevel/>
+          </w14:textOutline>
+        </w:rPr>
+        <w:t xml:space="preserve"> lesznek karaktereink.</w:t>
       </w:r>
     </w:p>
     <w:p>
@@ -2959,7 +2824,6 @@
             <w14:bevel/>
           </w14:textOutline>
         </w:rPr>
-        <w:lastRenderedPageBreak/>
         <w:t>Felületesen a karakter típusokról</w:t>
       </w:r>
     </w:p>
@@ -3373,35 +3237,7 @@
                   <w14:bevel/>
                 </w14:textOutline>
               </w:rPr>
-              <w:t xml:space="preserve">Átlagos hétköznapi </w:t>
-            </w:r>
-            <w:r>
-              <w:rPr>
-                <w:rFonts w:ascii="Trick Or Treats" w:hAnsi="Trick Or Treats" w:cs="Calibri"/>
-                <w:color w:val="000000" w:themeColor="text1"/>
-                <w:sz w:val="32"/>
-                <w:szCs w:val="32"/>
-                <w14:textOutline w14:w="9525" w14:cap="rnd" w14:cmpd="sng" w14:algn="ctr">
-                  <w14:noFill/>
-                  <w14:prstDash w14:val="solid"/>
-                  <w14:bevel/>
-                </w14:textOutline>
-              </w:rPr>
-              <w:t>emberek,</w:t>
-            </w:r>
-            <w:r>
-              <w:rPr>
-                <w:rFonts w:ascii="Trick Or Treats" w:hAnsi="Trick Or Treats" w:cs="Calibri"/>
-                <w:color w:val="000000" w:themeColor="text1"/>
-                <w:sz w:val="32"/>
-                <w:szCs w:val="32"/>
-                <w14:textOutline w14:w="9525" w14:cap="rnd" w14:cmpd="sng" w14:algn="ctr">
-                  <w14:noFill/>
-                  <w14:prstDash w14:val="solid"/>
-                  <w14:bevel/>
-                </w14:textOutline>
-              </w:rPr>
-              <w:t xml:space="preserve"> akiknek ereje a csapatmunka</w:t>
+              <w:t>Átlagos hétköznapi emberek, akiknek ereje a csapatmunka</w:t>
             </w:r>
           </w:p>
         </w:tc>
@@ -3772,6 +3608,10 @@
         </w:rPr>
       </w:pPr>
     </w:p>
+    <w:p>
+      <w:bookmarkStart w:id="0" w:name="_GoBack"/>
+      <w:bookmarkEnd w:id="0"/>
+    </w:p>
     <w:sectPr>
       <w:headerReference w:type="default" r:id="rId8"/>
       <w:footerReference w:type="default" r:id="rId9"/>
@@ -3785,7 +3625,7 @@
 </file>
 
 <file path=word/endnotes.xml><?xml version="1.0" encoding="utf-8"?>
-<w:endnotes xmlns:wpc="http://schemas.microsoft.com/office/word/2010/wordprocessingCanvas" xmlns:cx="http://schemas.microsoft.com/office/drawing/2014/chartex" xmlns:cx1="http://schemas.microsoft.com/office/drawing/2015/9/8/chartex" xmlns:cx2="http://schemas.microsoft.com/office/drawing/2015/10/21/chartex" xmlns:cx3="http://schemas.microsoft.com/office/drawing/2016/5/9/chartex" xmlns:cx4="http://schemas.microsoft.com/office/drawing/2016/5/10/chartex" xmlns:cx5="http://schemas.microsoft.com/office/drawing/2016/5/11/chartex" xmlns:cx6="http://schemas.microsoft.com/office/drawing/2016/5/12/chartex" xmlns:cx7="http://schemas.microsoft.com/office/drawing/2016/5/13/chartex" xmlns:cx8="http://schemas.microsoft.com/office/drawing/2016/5/14/chartex" xmlns:mc="http://schemas.openxmlformats.org/markup-compatibility/2006" xmlns:aink="http://schemas.microsoft.com/office/drawing/2016/ink" xmlns:am3d="http://schemas.microsoft.com/office/drawing/2017/model3d" xmlns:o="urn:schemas-microsoft-com:office:office" xmlns:oel="http://schemas.microsoft.com/office/2019/extlst" xmlns:r="http://schemas.openxmlformats.org/officeDocument/2006/relationships" xmlns:m="http://schemas.openxmlformats.org/officeDocument/2006/math" xmlns:v="urn:schemas-microsoft-com:vml" xmlns:wp14="http://schemas.microsoft.com/office/word/2010/wordprocessingDrawing" xmlns:wp="http://schemas.openxmlformats.org/drawingml/2006/wordprocessingDrawing" xmlns:w10="urn:schemas-microsoft-com:office:word" xmlns:w="http://schemas.openxmlformats.org/wordprocessingml/2006/main" xmlns:w14="http://schemas.microsoft.com/office/word/2010/wordml" xmlns:w15="http://schemas.microsoft.com/office/word/2012/wordml" xmlns:w16cex="http://schemas.microsoft.com/office/word/2018/wordml/cex" xmlns:w16cid="http://schemas.microsoft.com/office/word/2016/wordml/cid" xmlns:w16="http://schemas.microsoft.com/office/word/2018/wordml" xmlns:w16sdtdh="http://schemas.microsoft.com/office/word/2020/wordml/sdtdatahash" xmlns:w16se="http://schemas.microsoft.com/office/word/2015/wordml/symex" xmlns:wpg="http://schemas.microsoft.com/office/word/2010/wordprocessingGroup" xmlns:wpi="http://schemas.microsoft.com/office/word/2010/wordprocessingInk" xmlns:wne="http://schemas.microsoft.com/office/word/2006/wordml" xmlns:wps="http://schemas.microsoft.com/office/word/2010/wordprocessingShape" mc:Ignorable="w14 w15 w16se w16cid w16 w16cex w16sdtdh wp14">
+<w:endnotes xmlns:wpc="http://schemas.microsoft.com/office/word/2010/wordprocessingCanvas" xmlns:cx="http://schemas.microsoft.com/office/drawing/2014/chartex" xmlns:cx1="http://schemas.microsoft.com/office/drawing/2015/9/8/chartex" xmlns:cx2="http://schemas.microsoft.com/office/drawing/2015/10/21/chartex" xmlns:cx3="http://schemas.microsoft.com/office/drawing/2016/5/9/chartex" xmlns:cx4="http://schemas.microsoft.com/office/drawing/2016/5/10/chartex" xmlns:cx5="http://schemas.microsoft.com/office/drawing/2016/5/11/chartex" xmlns:cx6="http://schemas.microsoft.com/office/drawing/2016/5/12/chartex" xmlns:cx7="http://schemas.microsoft.com/office/drawing/2016/5/13/chartex" xmlns:cx8="http://schemas.microsoft.com/office/drawing/2016/5/14/chartex" xmlns:mc="http://schemas.openxmlformats.org/markup-compatibility/2006" xmlns:aink="http://schemas.microsoft.com/office/drawing/2016/ink" xmlns:am3d="http://schemas.microsoft.com/office/drawing/2017/model3d" xmlns:o="urn:schemas-microsoft-com:office:office" xmlns:r="http://schemas.openxmlformats.org/officeDocument/2006/relationships" xmlns:m="http://schemas.openxmlformats.org/officeDocument/2006/math" xmlns:v="urn:schemas-microsoft-com:vml" xmlns:wp14="http://schemas.microsoft.com/office/word/2010/wordprocessingDrawing" xmlns:wp="http://schemas.openxmlformats.org/drawingml/2006/wordprocessingDrawing" xmlns:w10="urn:schemas-microsoft-com:office:word" xmlns:w="http://schemas.openxmlformats.org/wordprocessingml/2006/main" xmlns:w14="http://schemas.microsoft.com/office/word/2010/wordml" xmlns:w15="http://schemas.microsoft.com/office/word/2012/wordml" xmlns:w16cid="http://schemas.microsoft.com/office/word/2016/wordml/cid" xmlns:w16se="http://schemas.microsoft.com/office/word/2015/wordml/symex" xmlns:wpg="http://schemas.microsoft.com/office/word/2010/wordprocessingGroup" xmlns:wpi="http://schemas.microsoft.com/office/word/2010/wordprocessingInk" xmlns:wne="http://schemas.microsoft.com/office/word/2006/wordml" xmlns:wps="http://schemas.microsoft.com/office/word/2010/wordprocessingShape" mc:Ignorable="w14 w15 w16se w16cid wp14">
   <w:endnote w:type="separator" w:id="-1">
     <w:p>
       <w:pPr>
@@ -3810,7 +3650,7 @@
 </file>
 
 <file path=word/footer1.xml><?xml version="1.0" encoding="utf-8"?>
-<w:ftr xmlns:wpc="http://schemas.microsoft.com/office/word/2010/wordprocessingCanvas" xmlns:cx="http://schemas.microsoft.com/office/drawing/2014/chartex" xmlns:cx1="http://schemas.microsoft.com/office/drawing/2015/9/8/chartex" xmlns:cx2="http://schemas.microsoft.com/office/drawing/2015/10/21/chartex" xmlns:cx3="http://schemas.microsoft.com/office/drawing/2016/5/9/chartex" xmlns:cx4="http://schemas.microsoft.com/office/drawing/2016/5/10/chartex" xmlns:cx5="http://schemas.microsoft.com/office/drawing/2016/5/11/chartex" xmlns:cx6="http://schemas.microsoft.com/office/drawing/2016/5/12/chartex" xmlns:cx7="http://schemas.microsoft.com/office/drawing/2016/5/13/chartex" xmlns:cx8="http://schemas.microsoft.com/office/drawing/2016/5/14/chartex" xmlns:mc="http://schemas.openxmlformats.org/markup-compatibility/2006" xmlns:aink="http://schemas.microsoft.com/office/drawing/2016/ink" xmlns:am3d="http://schemas.microsoft.com/office/drawing/2017/model3d" xmlns:o="urn:schemas-microsoft-com:office:office" xmlns:oel="http://schemas.microsoft.com/office/2019/extlst" xmlns:r="http://schemas.openxmlformats.org/officeDocument/2006/relationships" xmlns:m="http://schemas.openxmlformats.org/officeDocument/2006/math" xmlns:v="urn:schemas-microsoft-com:vml" xmlns:wp14="http://schemas.microsoft.com/office/word/2010/wordprocessingDrawing" xmlns:wp="http://schemas.openxmlformats.org/drawingml/2006/wordprocessingDrawing" xmlns:w10="urn:schemas-microsoft-com:office:word" xmlns:w="http://schemas.openxmlformats.org/wordprocessingml/2006/main" xmlns:w14="http://schemas.microsoft.com/office/word/2010/wordml" xmlns:w15="http://schemas.microsoft.com/office/word/2012/wordml" xmlns:w16cex="http://schemas.microsoft.com/office/word/2018/wordml/cex" xmlns:w16cid="http://schemas.microsoft.com/office/word/2016/wordml/cid" xmlns:w16="http://schemas.microsoft.com/office/word/2018/wordml" xmlns:w16sdtdh="http://schemas.microsoft.com/office/word/2020/wordml/sdtdatahash" xmlns:w16se="http://schemas.microsoft.com/office/word/2015/wordml/symex" xmlns:wpg="http://schemas.microsoft.com/office/word/2010/wordprocessingGroup" xmlns:wpi="http://schemas.microsoft.com/office/word/2010/wordprocessingInk" xmlns:wne="http://schemas.microsoft.com/office/word/2006/wordml" xmlns:wps="http://schemas.microsoft.com/office/word/2010/wordprocessingShape" mc:Ignorable="w14 w15 w16se w16cid w16 w16cex w16sdtdh wp14">
+<w:ftr xmlns:wpc="http://schemas.microsoft.com/office/word/2010/wordprocessingCanvas" xmlns:cx="http://schemas.microsoft.com/office/drawing/2014/chartex" xmlns:cx1="http://schemas.microsoft.com/office/drawing/2015/9/8/chartex" xmlns:cx2="http://schemas.microsoft.com/office/drawing/2015/10/21/chartex" xmlns:cx3="http://schemas.microsoft.com/office/drawing/2016/5/9/chartex" xmlns:cx4="http://schemas.microsoft.com/office/drawing/2016/5/10/chartex" xmlns:cx5="http://schemas.microsoft.com/office/drawing/2016/5/11/chartex" xmlns:cx6="http://schemas.microsoft.com/office/drawing/2016/5/12/chartex" xmlns:cx7="http://schemas.microsoft.com/office/drawing/2016/5/13/chartex" xmlns:cx8="http://schemas.microsoft.com/office/drawing/2016/5/14/chartex" xmlns:mc="http://schemas.openxmlformats.org/markup-compatibility/2006" xmlns:aink="http://schemas.microsoft.com/office/drawing/2016/ink" xmlns:am3d="http://schemas.microsoft.com/office/drawing/2017/model3d" xmlns:o="urn:schemas-microsoft-com:office:office" xmlns:r="http://schemas.openxmlformats.org/officeDocument/2006/relationships" xmlns:m="http://schemas.openxmlformats.org/officeDocument/2006/math" xmlns:v="urn:schemas-microsoft-com:vml" xmlns:wp14="http://schemas.microsoft.com/office/word/2010/wordprocessingDrawing" xmlns:wp="http://schemas.openxmlformats.org/drawingml/2006/wordprocessingDrawing" xmlns:w10="urn:schemas-microsoft-com:office:word" xmlns:w="http://schemas.openxmlformats.org/wordprocessingml/2006/main" xmlns:w14="http://schemas.microsoft.com/office/word/2010/wordml" xmlns:w15="http://schemas.microsoft.com/office/word/2012/wordml" xmlns:w16cid="http://schemas.microsoft.com/office/word/2016/wordml/cid" xmlns:w16se="http://schemas.microsoft.com/office/word/2015/wordml/symex" xmlns:wpg="http://schemas.microsoft.com/office/word/2010/wordprocessingGroup" xmlns:wpi="http://schemas.microsoft.com/office/word/2010/wordprocessingInk" xmlns:wne="http://schemas.microsoft.com/office/word/2006/wordml" xmlns:wps="http://schemas.microsoft.com/office/word/2010/wordprocessingShape" mc:Ignorable="w14 w15 w16se w16cid wp14">
   <w:p>
     <w:pPr>
       <w:pStyle w:val="llb"/>
@@ -3848,6 +3688,7 @@
           <w:docPartUnique/>
         </w:docPartObj>
       </w:sdtPr>
+      <w:sdtEndPr/>
       <w:sdtContent>
         <w:r>
           <w:rPr>
@@ -3946,7 +3787,7 @@
 </file>
 
 <file path=word/footnotes.xml><?xml version="1.0" encoding="utf-8"?>
-<w:footnotes xmlns:wpc="http://schemas.microsoft.com/office/word/2010/wordprocessingCanvas" xmlns:cx="http://schemas.microsoft.com/office/drawing/2014/chartex" xmlns:cx1="http://schemas.microsoft.com/office/drawing/2015/9/8/chartex" xmlns:cx2="http://schemas.microsoft.com/office/drawing/2015/10/21/chartex" xmlns:cx3="http://schemas.microsoft.com/office/drawing/2016/5/9/chartex" xmlns:cx4="http://schemas.microsoft.com/office/drawing/2016/5/10/chartex" xmlns:cx5="http://schemas.microsoft.com/office/drawing/2016/5/11/chartex" xmlns:cx6="http://schemas.microsoft.com/office/drawing/2016/5/12/chartex" xmlns:cx7="http://schemas.microsoft.com/office/drawing/2016/5/13/chartex" xmlns:cx8="http://schemas.microsoft.com/office/drawing/2016/5/14/chartex" xmlns:mc="http://schemas.openxmlformats.org/markup-compatibility/2006" xmlns:aink="http://schemas.microsoft.com/office/drawing/2016/ink" xmlns:am3d="http://schemas.microsoft.com/office/drawing/2017/model3d" xmlns:o="urn:schemas-microsoft-com:office:office" xmlns:oel="http://schemas.microsoft.com/office/2019/extlst" xmlns:r="http://schemas.openxmlformats.org/officeDocument/2006/relationships" xmlns:m="http://schemas.openxmlformats.org/officeDocument/2006/math" xmlns:v="urn:schemas-microsoft-com:vml" xmlns:wp14="http://schemas.microsoft.com/office/word/2010/wordprocessingDrawing" xmlns:wp="http://schemas.openxmlformats.org/drawingml/2006/wordprocessingDrawing" xmlns:w10="urn:schemas-microsoft-com:office:word" xmlns:w="http://schemas.openxmlformats.org/wordprocessingml/2006/main" xmlns:w14="http://schemas.microsoft.com/office/word/2010/wordml" xmlns:w15="http://schemas.microsoft.com/office/word/2012/wordml" xmlns:w16cex="http://schemas.microsoft.com/office/word/2018/wordml/cex" xmlns:w16cid="http://schemas.microsoft.com/office/word/2016/wordml/cid" xmlns:w16="http://schemas.microsoft.com/office/word/2018/wordml" xmlns:w16sdtdh="http://schemas.microsoft.com/office/word/2020/wordml/sdtdatahash" xmlns:w16se="http://schemas.microsoft.com/office/word/2015/wordml/symex" xmlns:wpg="http://schemas.microsoft.com/office/word/2010/wordprocessingGroup" xmlns:wpi="http://schemas.microsoft.com/office/word/2010/wordprocessingInk" xmlns:wne="http://schemas.microsoft.com/office/word/2006/wordml" xmlns:wps="http://schemas.microsoft.com/office/word/2010/wordprocessingShape" mc:Ignorable="w14 w15 w16se w16cid w16 w16cex w16sdtdh wp14">
+<w:footnotes xmlns:wpc="http://schemas.microsoft.com/office/word/2010/wordprocessingCanvas" xmlns:cx="http://schemas.microsoft.com/office/drawing/2014/chartex" xmlns:cx1="http://schemas.microsoft.com/office/drawing/2015/9/8/chartex" xmlns:cx2="http://schemas.microsoft.com/office/drawing/2015/10/21/chartex" xmlns:cx3="http://schemas.microsoft.com/office/drawing/2016/5/9/chartex" xmlns:cx4="http://schemas.microsoft.com/office/drawing/2016/5/10/chartex" xmlns:cx5="http://schemas.microsoft.com/office/drawing/2016/5/11/chartex" xmlns:cx6="http://schemas.microsoft.com/office/drawing/2016/5/12/chartex" xmlns:cx7="http://schemas.microsoft.com/office/drawing/2016/5/13/chartex" xmlns:cx8="http://schemas.microsoft.com/office/drawing/2016/5/14/chartex" xmlns:mc="http://schemas.openxmlformats.org/markup-compatibility/2006" xmlns:aink="http://schemas.microsoft.com/office/drawing/2016/ink" xmlns:am3d="http://schemas.microsoft.com/office/drawing/2017/model3d" xmlns:o="urn:schemas-microsoft-com:office:office" xmlns:r="http://schemas.openxmlformats.org/officeDocument/2006/relationships" xmlns:m="http://schemas.openxmlformats.org/officeDocument/2006/math" xmlns:v="urn:schemas-microsoft-com:vml" xmlns:wp14="http://schemas.microsoft.com/office/word/2010/wordprocessingDrawing" xmlns:wp="http://schemas.openxmlformats.org/drawingml/2006/wordprocessingDrawing" xmlns:w10="urn:schemas-microsoft-com:office:word" xmlns:w="http://schemas.openxmlformats.org/wordprocessingml/2006/main" xmlns:w14="http://schemas.microsoft.com/office/word/2010/wordml" xmlns:w15="http://schemas.microsoft.com/office/word/2012/wordml" xmlns:w16cid="http://schemas.microsoft.com/office/word/2016/wordml/cid" xmlns:w16se="http://schemas.microsoft.com/office/word/2015/wordml/symex" xmlns:wpg="http://schemas.microsoft.com/office/word/2010/wordprocessingGroup" xmlns:wpi="http://schemas.microsoft.com/office/word/2010/wordprocessingInk" xmlns:wne="http://schemas.microsoft.com/office/word/2006/wordml" xmlns:wps="http://schemas.microsoft.com/office/word/2010/wordprocessingShape" mc:Ignorable="w14 w15 w16se w16cid wp14">
   <w:footnote w:type="separator" w:id="-1">
     <w:p>
       <w:pPr>
@@ -3971,7 +3812,7 @@
 </file>
 
 <file path=word/header1.xml><?xml version="1.0" encoding="utf-8"?>
-<w:hdr xmlns:wpc="http://schemas.microsoft.com/office/word/2010/wordprocessingCanvas" xmlns:cx="http://schemas.microsoft.com/office/drawing/2014/chartex" xmlns:cx1="http://schemas.microsoft.com/office/drawing/2015/9/8/chartex" xmlns:cx2="http://schemas.microsoft.com/office/drawing/2015/10/21/chartex" xmlns:cx3="http://schemas.microsoft.com/office/drawing/2016/5/9/chartex" xmlns:cx4="http://schemas.microsoft.com/office/drawing/2016/5/10/chartex" xmlns:cx5="http://schemas.microsoft.com/office/drawing/2016/5/11/chartex" xmlns:cx6="http://schemas.microsoft.com/office/drawing/2016/5/12/chartex" xmlns:cx7="http://schemas.microsoft.com/office/drawing/2016/5/13/chartex" xmlns:cx8="http://schemas.microsoft.com/office/drawing/2016/5/14/chartex" xmlns:mc="http://schemas.openxmlformats.org/markup-compatibility/2006" xmlns:aink="http://schemas.microsoft.com/office/drawing/2016/ink" xmlns:am3d="http://schemas.microsoft.com/office/drawing/2017/model3d" xmlns:o="urn:schemas-microsoft-com:office:office" xmlns:oel="http://schemas.microsoft.com/office/2019/extlst" xmlns:r="http://schemas.openxmlformats.org/officeDocument/2006/relationships" xmlns:m="http://schemas.openxmlformats.org/officeDocument/2006/math" xmlns:v="urn:schemas-microsoft-com:vml" xmlns:wp14="http://schemas.microsoft.com/office/word/2010/wordprocessingDrawing" xmlns:wp="http://schemas.openxmlformats.org/drawingml/2006/wordprocessingDrawing" xmlns:w10="urn:schemas-microsoft-com:office:word" xmlns:w="http://schemas.openxmlformats.org/wordprocessingml/2006/main" xmlns:w14="http://schemas.microsoft.com/office/word/2010/wordml" xmlns:w15="http://schemas.microsoft.com/office/word/2012/wordml" xmlns:w16cex="http://schemas.microsoft.com/office/word/2018/wordml/cex" xmlns:w16cid="http://schemas.microsoft.com/office/word/2016/wordml/cid" xmlns:w16="http://schemas.microsoft.com/office/word/2018/wordml" xmlns:w16sdtdh="http://schemas.microsoft.com/office/word/2020/wordml/sdtdatahash" xmlns:w16se="http://schemas.microsoft.com/office/word/2015/wordml/symex" xmlns:wpg="http://schemas.microsoft.com/office/word/2010/wordprocessingGroup" xmlns:wpi="http://schemas.microsoft.com/office/word/2010/wordprocessingInk" xmlns:wne="http://schemas.microsoft.com/office/word/2006/wordml" xmlns:wps="http://schemas.microsoft.com/office/word/2010/wordprocessingShape" mc:Ignorable="w14 w15 w16se w16cid w16 w16cex w16sdtdh wp14">
+<w:hdr xmlns:wpc="http://schemas.microsoft.com/office/word/2010/wordprocessingCanvas" xmlns:cx="http://schemas.microsoft.com/office/drawing/2014/chartex" xmlns:cx1="http://schemas.microsoft.com/office/drawing/2015/9/8/chartex" xmlns:cx2="http://schemas.microsoft.com/office/drawing/2015/10/21/chartex" xmlns:cx3="http://schemas.microsoft.com/office/drawing/2016/5/9/chartex" xmlns:cx4="http://schemas.microsoft.com/office/drawing/2016/5/10/chartex" xmlns:cx5="http://schemas.microsoft.com/office/drawing/2016/5/11/chartex" xmlns:cx6="http://schemas.microsoft.com/office/drawing/2016/5/12/chartex" xmlns:cx7="http://schemas.microsoft.com/office/drawing/2016/5/13/chartex" xmlns:cx8="http://schemas.microsoft.com/office/drawing/2016/5/14/chartex" xmlns:mc="http://schemas.openxmlformats.org/markup-compatibility/2006" xmlns:aink="http://schemas.microsoft.com/office/drawing/2016/ink" xmlns:am3d="http://schemas.microsoft.com/office/drawing/2017/model3d" xmlns:o="urn:schemas-microsoft-com:office:office" xmlns:r="http://schemas.openxmlformats.org/officeDocument/2006/relationships" xmlns:m="http://schemas.openxmlformats.org/officeDocument/2006/math" xmlns:v="urn:schemas-microsoft-com:vml" xmlns:wp14="http://schemas.microsoft.com/office/word/2010/wordprocessingDrawing" xmlns:wp="http://schemas.openxmlformats.org/drawingml/2006/wordprocessingDrawing" xmlns:w10="urn:schemas-microsoft-com:office:word" xmlns:w="http://schemas.openxmlformats.org/wordprocessingml/2006/main" xmlns:w14="http://schemas.microsoft.com/office/word/2010/wordml" xmlns:w15="http://schemas.microsoft.com/office/word/2012/wordml" xmlns:w16cid="http://schemas.microsoft.com/office/word/2016/wordml/cid" xmlns:w16se="http://schemas.microsoft.com/office/word/2015/wordml/symex" xmlns:wpg="http://schemas.microsoft.com/office/word/2010/wordprocessingGroup" xmlns:wpi="http://schemas.microsoft.com/office/word/2010/wordprocessingInk" xmlns:wne="http://schemas.microsoft.com/office/word/2006/wordml" xmlns:wps="http://schemas.microsoft.com/office/word/2010/wordprocessingShape" mc:Ignorable="w14 w15 w16se w16cid wp14">
   <w:p>
     <w:pPr>
       <w:pStyle w:val="lfej"/>
@@ -4213,7 +4054,7 @@
 </file>
 
 <file path=word/numbering.xml><?xml version="1.0" encoding="utf-8"?>
-<w:numbering xmlns:wpc="http://schemas.microsoft.com/office/word/2010/wordprocessingCanvas" xmlns:cx="http://schemas.microsoft.com/office/drawing/2014/chartex" xmlns:cx1="http://schemas.microsoft.com/office/drawing/2015/9/8/chartex" xmlns:cx2="http://schemas.microsoft.com/office/drawing/2015/10/21/chartex" xmlns:cx3="http://schemas.microsoft.com/office/drawing/2016/5/9/chartex" xmlns:cx4="http://schemas.microsoft.com/office/drawing/2016/5/10/chartex" xmlns:cx5="http://schemas.microsoft.com/office/drawing/2016/5/11/chartex" xmlns:cx6="http://schemas.microsoft.com/office/drawing/2016/5/12/chartex" xmlns:cx7="http://schemas.microsoft.com/office/drawing/2016/5/13/chartex" xmlns:cx8="http://schemas.microsoft.com/office/drawing/2016/5/14/chartex" xmlns:mc="http://schemas.openxmlformats.org/markup-compatibility/2006" xmlns:aink="http://schemas.microsoft.com/office/drawing/2016/ink" xmlns:am3d="http://schemas.microsoft.com/office/drawing/2017/model3d" xmlns:o="urn:schemas-microsoft-com:office:office" xmlns:oel="http://schemas.microsoft.com/office/2019/extlst" xmlns:r="http://schemas.openxmlformats.org/officeDocument/2006/relationships" xmlns:m="http://schemas.openxmlformats.org/officeDocument/2006/math" xmlns:v="urn:schemas-microsoft-com:vml" xmlns:wp14="http://schemas.microsoft.com/office/word/2010/wordprocessingDrawing" xmlns:wp="http://schemas.openxmlformats.org/drawingml/2006/wordprocessingDrawing" xmlns:w10="urn:schemas-microsoft-com:office:word" xmlns:w="http://schemas.openxmlformats.org/wordprocessingml/2006/main" xmlns:w14="http://schemas.microsoft.com/office/word/2010/wordml" xmlns:w15="http://schemas.microsoft.com/office/word/2012/wordml" xmlns:w16cex="http://schemas.microsoft.com/office/word/2018/wordml/cex" xmlns:w16cid="http://schemas.microsoft.com/office/word/2016/wordml/cid" xmlns:w16="http://schemas.microsoft.com/office/word/2018/wordml" xmlns:w16sdtdh="http://schemas.microsoft.com/office/word/2020/wordml/sdtdatahash" xmlns:w16se="http://schemas.microsoft.com/office/word/2015/wordml/symex" xmlns:wpg="http://schemas.microsoft.com/office/word/2010/wordprocessingGroup" xmlns:wpi="http://schemas.microsoft.com/office/word/2010/wordprocessingInk" xmlns:wne="http://schemas.microsoft.com/office/word/2006/wordml" xmlns:wps="http://schemas.microsoft.com/office/word/2010/wordprocessingShape" mc:Ignorable="w14 w15 w16se w16cid w16 w16cex w16sdtdh wp14">
+<w:numbering xmlns:wpc="http://schemas.microsoft.com/office/word/2010/wordprocessingCanvas" xmlns:cx="http://schemas.microsoft.com/office/drawing/2014/chartex" xmlns:cx1="http://schemas.microsoft.com/office/drawing/2015/9/8/chartex" xmlns:cx2="http://schemas.microsoft.com/office/drawing/2015/10/21/chartex" xmlns:cx3="http://schemas.microsoft.com/office/drawing/2016/5/9/chartex" xmlns:cx4="http://schemas.microsoft.com/office/drawing/2016/5/10/chartex" xmlns:cx5="http://schemas.microsoft.com/office/drawing/2016/5/11/chartex" xmlns:cx6="http://schemas.microsoft.com/office/drawing/2016/5/12/chartex" xmlns:cx7="http://schemas.microsoft.com/office/drawing/2016/5/13/chartex" xmlns:cx8="http://schemas.microsoft.com/office/drawing/2016/5/14/chartex" xmlns:mc="http://schemas.openxmlformats.org/markup-compatibility/2006" xmlns:aink="http://schemas.microsoft.com/office/drawing/2016/ink" xmlns:am3d="http://schemas.microsoft.com/office/drawing/2017/model3d" xmlns:o="urn:schemas-microsoft-com:office:office" xmlns:r="http://schemas.openxmlformats.org/officeDocument/2006/relationships" xmlns:m="http://schemas.openxmlformats.org/officeDocument/2006/math" xmlns:v="urn:schemas-microsoft-com:vml" xmlns:wp14="http://schemas.microsoft.com/office/word/2010/wordprocessingDrawing" xmlns:wp="http://schemas.openxmlformats.org/drawingml/2006/wordprocessingDrawing" xmlns:w10="urn:schemas-microsoft-com:office:word" xmlns:w="http://schemas.openxmlformats.org/wordprocessingml/2006/main" xmlns:w14="http://schemas.microsoft.com/office/word/2010/wordml" xmlns:w15="http://schemas.microsoft.com/office/word/2012/wordml" xmlns:w16cid="http://schemas.microsoft.com/office/word/2016/wordml/cid" xmlns:w16se="http://schemas.microsoft.com/office/word/2015/wordml/symex" xmlns:wpg="http://schemas.microsoft.com/office/word/2010/wordprocessingGroup" xmlns:wpi="http://schemas.microsoft.com/office/word/2010/wordprocessingInk" xmlns:wne="http://schemas.microsoft.com/office/word/2006/wordml" xmlns:wps="http://schemas.microsoft.com/office/word/2010/wordprocessingShape" mc:Ignorable="w14 w15 w16se w16cid wp14">
   <w:numPicBullet w:numPicBulletId="0">
     <w:pict>
       <v:shapetype id="_x0000_t75" coordsize="21600,21600" o:spt="75" o:preferrelative="t" path="m@4@5l@4@11@9@11@9@5xe" filled="f" stroked="f">
@@ -4235,14 +4076,14 @@
         <v:path o:extrusionok="f" gradientshapeok="t" o:connecttype="rect"/>
         <o:lock v:ext="edit" aspectratio="t"/>
       </v:shapetype>
-      <v:shape id="_x0000_i1328" type="#_x0000_t75" style="width:156pt;height:156pt" o:bullet="t">
+      <v:shape id="_x0000_i1026" type="#_x0000_t75" style="width:156pt;height:156pt" o:bullet="t">
         <v:imagedata r:id="rId1" o:title="tt-removebg-preview(1)"/>
       </v:shape>
     </w:pict>
   </w:numPicBullet>
   <w:numPicBullet w:numPicBulletId="1">
     <w:pict>
-      <v:shape id="_x0000_i1329" type="#_x0000_t75" style="width:156pt;height:156pt" o:bullet="t">
+      <v:shape id="_x0000_i1027" type="#_x0000_t75" style="width:156pt;height:156pt" o:bullet="t">
         <v:imagedata r:id="rId2" o:title="tt-removebg-preview(2)"/>
       </v:shape>
     </w:pict>
@@ -4826,26 +4667,26 @@
       </w:rPr>
     </w:lvl>
   </w:abstractNum>
-  <w:num w:numId="1" w16cid:durableId="1130397670">
+  <w:num w:numId="1">
     <w:abstractNumId w:val="3"/>
   </w:num>
-  <w:num w:numId="2" w16cid:durableId="1867476500">
+  <w:num w:numId="2">
     <w:abstractNumId w:val="4"/>
   </w:num>
-  <w:num w:numId="3" w16cid:durableId="669405224">
+  <w:num w:numId="3">
     <w:abstractNumId w:val="2"/>
   </w:num>
-  <w:num w:numId="4" w16cid:durableId="1194613642">
+  <w:num w:numId="4">
     <w:abstractNumId w:val="0"/>
   </w:num>
-  <w:num w:numId="5" w16cid:durableId="1147479501">
+  <w:num w:numId="5">
     <w:abstractNumId w:val="1"/>
   </w:num>
 </w:numbering>
 </file>
 
 <file path=word/styles.xml><?xml version="1.0" encoding="utf-8"?>
-<w:styles xmlns:mc="http://schemas.openxmlformats.org/markup-compatibility/2006" xmlns:r="http://schemas.openxmlformats.org/officeDocument/2006/relationships" xmlns:w="http://schemas.openxmlformats.org/wordprocessingml/2006/main" xmlns:w14="http://schemas.microsoft.com/office/word/2010/wordml" xmlns:w15="http://schemas.microsoft.com/office/word/2012/wordml" xmlns:w16cex="http://schemas.microsoft.com/office/word/2018/wordml/cex" xmlns:w16cid="http://schemas.microsoft.com/office/word/2016/wordml/cid" xmlns:w16="http://schemas.microsoft.com/office/word/2018/wordml" xmlns:w16sdtdh="http://schemas.microsoft.com/office/word/2020/wordml/sdtdatahash" xmlns:w16se="http://schemas.microsoft.com/office/word/2015/wordml/symex" mc:Ignorable="w14 w15 w16se w16cid w16 w16cex w16sdtdh">
+<w:styles xmlns:mc="http://schemas.openxmlformats.org/markup-compatibility/2006" xmlns:r="http://schemas.openxmlformats.org/officeDocument/2006/relationships" xmlns:w="http://schemas.openxmlformats.org/wordprocessingml/2006/main" xmlns:w14="http://schemas.microsoft.com/office/word/2010/wordml" xmlns:w15="http://schemas.microsoft.com/office/word/2012/wordml" xmlns:w16cid="http://schemas.microsoft.com/office/word/2016/wordml/cid" xmlns:w16se="http://schemas.microsoft.com/office/word/2015/wordml/symex" mc:Ignorable="w14 w15 w16se w16cid">
   <w:docDefaults>
     <w:rPrDefault>
       <w:rPr>
@@ -4863,7 +4704,7 @@
       </w:pPr>
     </w:pPrDefault>
   </w:docDefaults>
-  <w:latentStyles w:defLockedState="0" w:defUIPriority="99" w:defSemiHidden="0" w:defUnhideWhenUsed="0" w:defQFormat="0" w:count="376">
+  <w:latentStyles w:defLockedState="0" w:defUIPriority="99" w:defSemiHidden="0" w:defUnhideWhenUsed="0" w:defQFormat="0" w:count="375">
     <w:lsdException w:name="Normal" w:uiPriority="0" w:qFormat="1"/>
     <w:lsdException w:name="heading 1" w:uiPriority="9" w:qFormat="1"/>
     <w:lsdException w:name="heading 2" w:semiHidden="1" w:uiPriority="9" w:unhideWhenUsed="1" w:qFormat="1"/>
@@ -5239,7 +5080,6 @@
     <w:lsdException w:name="Smart Hyperlink" w:semiHidden="1" w:unhideWhenUsed="1"/>
     <w:lsdException w:name="Hashtag" w:semiHidden="1" w:unhideWhenUsed="1"/>
     <w:lsdException w:name="Unresolved Mention" w:semiHidden="1" w:unhideWhenUsed="1"/>
-    <w:lsdException w:name="Smart Link" w:semiHidden="1" w:unhideWhenUsed="1"/>
   </w:latentStyles>
   <w:style w:type="paragraph" w:default="1" w:styleId="Norml">
     <w:name w:val="Normal"/>
@@ -5769,7 +5609,7 @@
 </file>
 
 <file path=customXml/itemProps1.xml><?xml version="1.0" encoding="utf-8"?>
-<ds:datastoreItem xmlns:ds="http://schemas.openxmlformats.org/officeDocument/2006/customXml" ds:itemID="{04AC60FC-B351-4A8A-BA62-993E10EF4D33}">
+<ds:datastoreItem xmlns:ds="http://schemas.openxmlformats.org/officeDocument/2006/customXml" ds:itemID="{A7D129BD-0CFD-4C36-8573-7797079235EC}">
   <ds:schemaRefs>
     <ds:schemaRef ds:uri="http://schemas.openxmlformats.org/officeDocument/2006/bibliography"/>
   </ds:schemaRefs>

</xml_diff>